<commit_message>
added daniels phone specs to bug
</commit_message>
<xml_diff>
--- a/Reports/Manu - Assignment 4.docx
+++ b/Reports/Manu - Assignment 4.docx
@@ -45,7 +45,25 @@
         <w:rPr>
           <w:rFonts w:ascii="Arial" w:hAnsi="Arial" w:cs="Arial"/>
         </w:rPr>
-        <w:t>Bug to note – There is a bug where sound will not play out of the emulator. This issue is prevalent in different forms between a lack of ambient sound to no sound at all, however we have confirmed that all sound is working within the deployed app on our phones. You may or may not encounter this within the emulator, however the final product on phones don’t have this issue and are working as intended.</w:t>
+        <w:t>Bug to note – There is a bug where sound will not play out of the emulator. This issue is prevalent in different forms between a lack of ambient sound to no sound at all, however we have confirmed that all sound is working within the deployed app on our phones</w:t>
+      </w:r>
+      <w:r>
+        <w:rPr>
+          <w:rFonts w:ascii="Arial" w:hAnsi="Arial" w:cs="Arial"/>
+        </w:rPr>
+        <w:t xml:space="preserve"> (Samsung A70, OS: One UI version 3.1</w:t>
+      </w:r>
+      <w:r>
+        <w:rPr>
+          <w:rFonts w:ascii="Arial" w:hAnsi="Arial" w:cs="Arial"/>
+        </w:rPr>
+        <w:t>)</w:t>
+      </w:r>
+      <w:r>
+        <w:rPr>
+          <w:rFonts w:ascii="Arial" w:hAnsi="Arial" w:cs="Arial"/>
+        </w:rPr>
+        <w:t>. You may or may not encounter this within the emulator, however the final product on phones don’t have this issue and are working as intended.</w:t>
       </w:r>
     </w:p>
     <w:p>

</xml_diff>